<commit_message>
Zip package for Demo
</commit_message>
<xml_diff>
--- a/Documents/SmartThermoReleasev1-Manual-Docu_NL.docx
+++ b/Documents/SmartThermoReleasev1-Manual-Docu_NL.docx
@@ -181,11 +181,19 @@
                     <w:lang w:val="nl-NL"/>
                   </w:rPr>
                 </w:pPr>
+                <w:proofErr w:type="spellStart"/>
                 <w:r>
                   <w:rPr>
                     <w:lang w:val="nl-NL"/>
                   </w:rPr>
-                  <w:t>SmartThermo App</w:t>
+                  <w:t>SmartThermo</w:t>
+                </w:r>
+                <w:proofErr w:type="spellEnd"/>
+                <w:r>
+                  <w:rPr>
+                    <w:lang w:val="nl-NL"/>
+                  </w:rPr>
+                  <w:t xml:space="preserve"> App</w:t>
                 </w:r>
               </w:p>
             </w:tc>
@@ -208,12 +216,10 @@
           <w:lang w:val="nl-NL"/>
         </w:rPr>
         <w:sectPr>
-          <w:headerReference w:type="even" r:id="rId13"/>
-          <w:headerReference w:type="default" r:id="rId14"/>
-          <w:footerReference w:type="even" r:id="rId15"/>
-          <w:footerReference w:type="default" r:id="rId16"/>
-          <w:headerReference w:type="first" r:id="rId17"/>
-          <w:footerReference w:type="first" r:id="rId18"/>
+          <w:headerReference w:type="default" r:id="rId13"/>
+          <w:footerReference w:type="default" r:id="rId14"/>
+          <w:headerReference w:type="first" r:id="rId15"/>
+          <w:footerReference w:type="first" r:id="rId16"/>
           <w:pgSz w:w="11907" w:h="16839" w:code="9"/>
           <w:pgMar w:top="720" w:right="720" w:bottom="720" w:left="1800" w:header="720" w:footer="720" w:gutter="0"/>
           <w:cols w:space="708"/>
@@ -230,13 +236,118 @@
           <w:lang w:val="nl-NL"/>
         </w:rPr>
       </w:pPr>
+      <w:proofErr w:type="spellStart"/>
       <w:r>
         <w:rPr>
           <w:sz w:val="24"/>
           <w:lang w:val="nl-NL"/>
         </w:rPr>
         <w:lastRenderedPageBreak/>
-        <w:t>Millions of customers count on them. They count on us.</w:t>
+        <w:t>Millions</w:t>
+      </w:r>
+      <w:proofErr w:type="spellEnd"/>
+      <w:r>
+        <w:rPr>
+          <w:sz w:val="24"/>
+          <w:lang w:val="nl-NL"/>
+        </w:rPr>
+        <w:t xml:space="preserve"> of </w:t>
+      </w:r>
+      <w:proofErr w:type="spellStart"/>
+      <w:r>
+        <w:rPr>
+          <w:sz w:val="24"/>
+          <w:lang w:val="nl-NL"/>
+        </w:rPr>
+        <w:t>customers</w:t>
+      </w:r>
+      <w:proofErr w:type="spellEnd"/>
+      <w:r>
+        <w:rPr>
+          <w:sz w:val="24"/>
+          <w:lang w:val="nl-NL"/>
+        </w:rPr>
+        <w:t xml:space="preserve"> </w:t>
+      </w:r>
+      <w:proofErr w:type="spellStart"/>
+      <w:r>
+        <w:rPr>
+          <w:sz w:val="24"/>
+          <w:lang w:val="nl-NL"/>
+        </w:rPr>
+        <w:t>count</w:t>
+      </w:r>
+      <w:proofErr w:type="spellEnd"/>
+      <w:r>
+        <w:rPr>
+          <w:sz w:val="24"/>
+          <w:lang w:val="nl-NL"/>
+        </w:rPr>
+        <w:t xml:space="preserve"> on </w:t>
+      </w:r>
+      <w:proofErr w:type="spellStart"/>
+      <w:r>
+        <w:rPr>
+          <w:sz w:val="24"/>
+          <w:lang w:val="nl-NL"/>
+        </w:rPr>
+        <w:t>them</w:t>
+      </w:r>
+      <w:proofErr w:type="spellEnd"/>
+      <w:r>
+        <w:rPr>
+          <w:sz w:val="24"/>
+          <w:lang w:val="nl-NL"/>
+        </w:rPr>
+        <w:t xml:space="preserve">. </w:t>
+      </w:r>
+      <w:proofErr w:type="spellStart"/>
+      <w:r>
+        <w:rPr>
+          <w:sz w:val="24"/>
+          <w:lang w:val="nl-NL"/>
+        </w:rPr>
+        <w:t>They</w:t>
+      </w:r>
+      <w:proofErr w:type="spellEnd"/>
+      <w:r>
+        <w:rPr>
+          <w:sz w:val="24"/>
+          <w:lang w:val="nl-NL"/>
+        </w:rPr>
+        <w:t xml:space="preserve"> </w:t>
+      </w:r>
+      <w:proofErr w:type="spellStart"/>
+      <w:r>
+        <w:rPr>
+          <w:sz w:val="24"/>
+          <w:lang w:val="nl-NL"/>
+        </w:rPr>
+        <w:t>count</w:t>
+      </w:r>
+      <w:proofErr w:type="spellEnd"/>
+      <w:r>
+        <w:rPr>
+          <w:sz w:val="24"/>
+          <w:lang w:val="nl-NL"/>
+        </w:rPr>
+        <w:t xml:space="preserve"> on </w:t>
+      </w:r>
+      <w:proofErr w:type="spellStart"/>
+      <w:r>
+        <w:rPr>
+          <w:sz w:val="24"/>
+          <w:lang w:val="nl-NL"/>
+        </w:rPr>
+        <w:t>us</w:t>
+      </w:r>
+      <w:proofErr w:type="spellEnd"/>
+      <w:r>
+        <w:rPr>
+          <w:sz w:val="24"/>
+          <w:lang w:val="nl-NL"/>
+        </w:rPr>
+        <w:t>.</w:t>
       </w:r>
     </w:p>
     <w:p>
@@ -252,7 +363,551 @@
           <w:sz w:val="24"/>
           <w:lang w:val="nl-NL"/>
         </w:rPr>
-        <w:t xml:space="preserve">CGI brings four decades of IT services experience and expertise to our partnership with clients. Our professionals in hundreds of locations around the world work side-by-side with our clients each day to help them satisfy their customers, reduce risks and achieve top-to-bottom-line results. Visit cgi.com and experience the commitment.  </w:t>
+        <w:t xml:space="preserve">CGI </w:t>
+      </w:r>
+      <w:proofErr w:type="spellStart"/>
+      <w:r>
+        <w:rPr>
+          <w:sz w:val="24"/>
+          <w:lang w:val="nl-NL"/>
+        </w:rPr>
+        <w:t>brings</w:t>
+      </w:r>
+      <w:proofErr w:type="spellEnd"/>
+      <w:r>
+        <w:rPr>
+          <w:sz w:val="24"/>
+          <w:lang w:val="nl-NL"/>
+        </w:rPr>
+        <w:t xml:space="preserve"> </w:t>
+      </w:r>
+      <w:proofErr w:type="spellStart"/>
+      <w:r>
+        <w:rPr>
+          <w:sz w:val="24"/>
+          <w:lang w:val="nl-NL"/>
+        </w:rPr>
+        <w:t>four</w:t>
+      </w:r>
+      <w:proofErr w:type="spellEnd"/>
+      <w:r>
+        <w:rPr>
+          <w:sz w:val="24"/>
+          <w:lang w:val="nl-NL"/>
+        </w:rPr>
+        <w:t xml:space="preserve"> decades of IT services </w:t>
+      </w:r>
+      <w:proofErr w:type="spellStart"/>
+      <w:r>
+        <w:rPr>
+          <w:sz w:val="24"/>
+          <w:lang w:val="nl-NL"/>
+        </w:rPr>
+        <w:t>experience</w:t>
+      </w:r>
+      <w:proofErr w:type="spellEnd"/>
+      <w:r>
+        <w:rPr>
+          <w:sz w:val="24"/>
+          <w:lang w:val="nl-NL"/>
+        </w:rPr>
+        <w:t xml:space="preserve"> and expertise </w:t>
+      </w:r>
+      <w:proofErr w:type="spellStart"/>
+      <w:r>
+        <w:rPr>
+          <w:sz w:val="24"/>
+          <w:lang w:val="nl-NL"/>
+        </w:rPr>
+        <w:t>to</w:t>
+      </w:r>
+      <w:proofErr w:type="spellEnd"/>
+      <w:r>
+        <w:rPr>
+          <w:sz w:val="24"/>
+          <w:lang w:val="nl-NL"/>
+        </w:rPr>
+        <w:t xml:space="preserve"> </w:t>
+      </w:r>
+      <w:proofErr w:type="spellStart"/>
+      <w:r>
+        <w:rPr>
+          <w:sz w:val="24"/>
+          <w:lang w:val="nl-NL"/>
+        </w:rPr>
+        <w:t>our</w:t>
+      </w:r>
+      <w:proofErr w:type="spellEnd"/>
+      <w:r>
+        <w:rPr>
+          <w:sz w:val="24"/>
+          <w:lang w:val="nl-NL"/>
+        </w:rPr>
+        <w:t xml:space="preserve"> partnership </w:t>
+      </w:r>
+      <w:proofErr w:type="spellStart"/>
+      <w:r>
+        <w:rPr>
+          <w:sz w:val="24"/>
+          <w:lang w:val="nl-NL"/>
+        </w:rPr>
+        <w:t>with</w:t>
+      </w:r>
+      <w:proofErr w:type="spellEnd"/>
+      <w:r>
+        <w:rPr>
+          <w:sz w:val="24"/>
+          <w:lang w:val="nl-NL"/>
+        </w:rPr>
+        <w:t xml:space="preserve"> </w:t>
+      </w:r>
+      <w:proofErr w:type="spellStart"/>
+      <w:r>
+        <w:rPr>
+          <w:sz w:val="24"/>
+          <w:lang w:val="nl-NL"/>
+        </w:rPr>
+        <w:t>clients</w:t>
+      </w:r>
+      <w:proofErr w:type="spellEnd"/>
+      <w:r>
+        <w:rPr>
+          <w:sz w:val="24"/>
+          <w:lang w:val="nl-NL"/>
+        </w:rPr>
+        <w:t xml:space="preserve">. </w:t>
+      </w:r>
+      <w:proofErr w:type="spellStart"/>
+      <w:r>
+        <w:rPr>
+          <w:sz w:val="24"/>
+          <w:lang w:val="nl-NL"/>
+        </w:rPr>
+        <w:t>Our</w:t>
+      </w:r>
+      <w:proofErr w:type="spellEnd"/>
+      <w:r>
+        <w:rPr>
+          <w:sz w:val="24"/>
+          <w:lang w:val="nl-NL"/>
+        </w:rPr>
+        <w:t xml:space="preserve"> professionals in </w:t>
+      </w:r>
+      <w:proofErr w:type="spellStart"/>
+      <w:r>
+        <w:rPr>
+          <w:sz w:val="24"/>
+          <w:lang w:val="nl-NL"/>
+        </w:rPr>
+        <w:t>hundreds</w:t>
+      </w:r>
+      <w:proofErr w:type="spellEnd"/>
+      <w:r>
+        <w:rPr>
+          <w:sz w:val="24"/>
+          <w:lang w:val="nl-NL"/>
+        </w:rPr>
+        <w:t xml:space="preserve"> of </w:t>
+      </w:r>
+      <w:proofErr w:type="spellStart"/>
+      <w:r>
+        <w:rPr>
+          <w:sz w:val="24"/>
+          <w:lang w:val="nl-NL"/>
+        </w:rPr>
+        <w:t>locations</w:t>
+      </w:r>
+      <w:proofErr w:type="spellEnd"/>
+      <w:r>
+        <w:rPr>
+          <w:sz w:val="24"/>
+          <w:lang w:val="nl-NL"/>
+        </w:rPr>
+        <w:t xml:space="preserve"> </w:t>
+      </w:r>
+      <w:proofErr w:type="spellStart"/>
+      <w:r>
+        <w:rPr>
+          <w:sz w:val="24"/>
+          <w:lang w:val="nl-NL"/>
+        </w:rPr>
+        <w:t>around</w:t>
+      </w:r>
+      <w:proofErr w:type="spellEnd"/>
+      <w:r>
+        <w:rPr>
+          <w:sz w:val="24"/>
+          <w:lang w:val="nl-NL"/>
+        </w:rPr>
+        <w:t xml:space="preserve"> </w:t>
+      </w:r>
+      <w:proofErr w:type="spellStart"/>
+      <w:r>
+        <w:rPr>
+          <w:sz w:val="24"/>
+          <w:lang w:val="nl-NL"/>
+        </w:rPr>
+        <w:t>the</w:t>
+      </w:r>
+      <w:proofErr w:type="spellEnd"/>
+      <w:r>
+        <w:rPr>
+          <w:sz w:val="24"/>
+          <w:lang w:val="nl-NL"/>
+        </w:rPr>
+        <w:t xml:space="preserve"> </w:t>
+      </w:r>
+      <w:proofErr w:type="spellStart"/>
+      <w:r>
+        <w:rPr>
+          <w:sz w:val="24"/>
+          <w:lang w:val="nl-NL"/>
+        </w:rPr>
+        <w:t>world</w:t>
+      </w:r>
+      <w:proofErr w:type="spellEnd"/>
+      <w:r>
+        <w:rPr>
+          <w:sz w:val="24"/>
+          <w:lang w:val="nl-NL"/>
+        </w:rPr>
+        <w:t xml:space="preserve"> </w:t>
+      </w:r>
+      <w:proofErr w:type="spellStart"/>
+      <w:r>
+        <w:rPr>
+          <w:sz w:val="24"/>
+          <w:lang w:val="nl-NL"/>
+        </w:rPr>
+        <w:t>work</w:t>
+      </w:r>
+      <w:proofErr w:type="spellEnd"/>
+      <w:r>
+        <w:rPr>
+          <w:sz w:val="24"/>
+          <w:lang w:val="nl-NL"/>
+        </w:rPr>
+        <w:t xml:space="preserve"> side-</w:t>
+      </w:r>
+      <w:proofErr w:type="spellStart"/>
+      <w:r>
+        <w:rPr>
+          <w:sz w:val="24"/>
+          <w:lang w:val="nl-NL"/>
+        </w:rPr>
+        <w:t>by</w:t>
+      </w:r>
+      <w:proofErr w:type="spellEnd"/>
+      <w:r>
+        <w:rPr>
+          <w:sz w:val="24"/>
+          <w:lang w:val="nl-NL"/>
+        </w:rPr>
+        <w:t xml:space="preserve">-side </w:t>
+      </w:r>
+      <w:proofErr w:type="spellStart"/>
+      <w:r>
+        <w:rPr>
+          <w:sz w:val="24"/>
+          <w:lang w:val="nl-NL"/>
+        </w:rPr>
+        <w:t>with</w:t>
+      </w:r>
+      <w:proofErr w:type="spellEnd"/>
+      <w:r>
+        <w:rPr>
+          <w:sz w:val="24"/>
+          <w:lang w:val="nl-NL"/>
+        </w:rPr>
+        <w:t xml:space="preserve"> </w:t>
+      </w:r>
+      <w:proofErr w:type="spellStart"/>
+      <w:r>
+        <w:rPr>
+          <w:sz w:val="24"/>
+          <w:lang w:val="nl-NL"/>
+        </w:rPr>
+        <w:t>our</w:t>
+      </w:r>
+      <w:proofErr w:type="spellEnd"/>
+      <w:r>
+        <w:rPr>
+          <w:sz w:val="24"/>
+          <w:lang w:val="nl-NL"/>
+        </w:rPr>
+        <w:t xml:space="preserve"> </w:t>
+      </w:r>
+      <w:proofErr w:type="spellStart"/>
+      <w:r>
+        <w:rPr>
+          <w:sz w:val="24"/>
+          <w:lang w:val="nl-NL"/>
+        </w:rPr>
+        <w:t>clients</w:t>
+      </w:r>
+      <w:proofErr w:type="spellEnd"/>
+      <w:r>
+        <w:rPr>
+          <w:sz w:val="24"/>
+          <w:lang w:val="nl-NL"/>
+        </w:rPr>
+        <w:t xml:space="preserve"> </w:t>
+      </w:r>
+      <w:proofErr w:type="spellStart"/>
+      <w:r>
+        <w:rPr>
+          <w:sz w:val="24"/>
+          <w:lang w:val="nl-NL"/>
+        </w:rPr>
+        <w:t>each</w:t>
+      </w:r>
+      <w:proofErr w:type="spellEnd"/>
+      <w:r>
+        <w:rPr>
+          <w:sz w:val="24"/>
+          <w:lang w:val="nl-NL"/>
+        </w:rPr>
+        <w:t xml:space="preserve"> </w:t>
+      </w:r>
+      <w:proofErr w:type="spellStart"/>
+      <w:r>
+        <w:rPr>
+          <w:sz w:val="24"/>
+          <w:lang w:val="nl-NL"/>
+        </w:rPr>
+        <w:t>day</w:t>
+      </w:r>
+      <w:proofErr w:type="spellEnd"/>
+      <w:r>
+        <w:rPr>
+          <w:sz w:val="24"/>
+          <w:lang w:val="nl-NL"/>
+        </w:rPr>
+        <w:t xml:space="preserve"> </w:t>
+      </w:r>
+      <w:proofErr w:type="spellStart"/>
+      <w:r>
+        <w:rPr>
+          <w:sz w:val="24"/>
+          <w:lang w:val="nl-NL"/>
+        </w:rPr>
+        <w:t>to</w:t>
+      </w:r>
+      <w:proofErr w:type="spellEnd"/>
+      <w:r>
+        <w:rPr>
+          <w:sz w:val="24"/>
+          <w:lang w:val="nl-NL"/>
+        </w:rPr>
+        <w:t xml:space="preserve"> help </w:t>
+      </w:r>
+      <w:proofErr w:type="spellStart"/>
+      <w:r>
+        <w:rPr>
+          <w:sz w:val="24"/>
+          <w:lang w:val="nl-NL"/>
+        </w:rPr>
+        <w:t>them</w:t>
+      </w:r>
+      <w:proofErr w:type="spellEnd"/>
+      <w:r>
+        <w:rPr>
+          <w:sz w:val="24"/>
+          <w:lang w:val="nl-NL"/>
+        </w:rPr>
+        <w:t xml:space="preserve"> </w:t>
+      </w:r>
+      <w:proofErr w:type="spellStart"/>
+      <w:r>
+        <w:rPr>
+          <w:sz w:val="24"/>
+          <w:lang w:val="nl-NL"/>
+        </w:rPr>
+        <w:t>satisfy</w:t>
+      </w:r>
+      <w:proofErr w:type="spellEnd"/>
+      <w:r>
+        <w:rPr>
+          <w:sz w:val="24"/>
+          <w:lang w:val="nl-NL"/>
+        </w:rPr>
+        <w:t xml:space="preserve"> </w:t>
+      </w:r>
+      <w:proofErr w:type="spellStart"/>
+      <w:r>
+        <w:rPr>
+          <w:sz w:val="24"/>
+          <w:lang w:val="nl-NL"/>
+        </w:rPr>
+        <w:t>their</w:t>
+      </w:r>
+      <w:proofErr w:type="spellEnd"/>
+      <w:r>
+        <w:rPr>
+          <w:sz w:val="24"/>
+          <w:lang w:val="nl-NL"/>
+        </w:rPr>
+        <w:t xml:space="preserve"> </w:t>
+      </w:r>
+      <w:proofErr w:type="spellStart"/>
+      <w:r>
+        <w:rPr>
+          <w:sz w:val="24"/>
+          <w:lang w:val="nl-NL"/>
+        </w:rPr>
+        <w:t>customers</w:t>
+      </w:r>
+      <w:proofErr w:type="spellEnd"/>
+      <w:r>
+        <w:rPr>
+          <w:sz w:val="24"/>
+          <w:lang w:val="nl-NL"/>
+        </w:rPr>
+        <w:t xml:space="preserve">, </w:t>
+      </w:r>
+      <w:proofErr w:type="spellStart"/>
+      <w:r>
+        <w:rPr>
+          <w:sz w:val="24"/>
+          <w:lang w:val="nl-NL"/>
+        </w:rPr>
+        <w:t>reduce</w:t>
+      </w:r>
+      <w:proofErr w:type="spellEnd"/>
+      <w:r>
+        <w:rPr>
+          <w:sz w:val="24"/>
+          <w:lang w:val="nl-NL"/>
+        </w:rPr>
+        <w:t xml:space="preserve"> </w:t>
+      </w:r>
+      <w:proofErr w:type="spellStart"/>
+      <w:r>
+        <w:rPr>
+          <w:sz w:val="24"/>
+          <w:lang w:val="nl-NL"/>
+        </w:rPr>
+        <w:t>risks</w:t>
+      </w:r>
+      <w:proofErr w:type="spellEnd"/>
+      <w:r>
+        <w:rPr>
+          <w:sz w:val="24"/>
+          <w:lang w:val="nl-NL"/>
+        </w:rPr>
+        <w:t xml:space="preserve"> and </w:t>
+      </w:r>
+      <w:proofErr w:type="spellStart"/>
+      <w:r>
+        <w:rPr>
+          <w:sz w:val="24"/>
+          <w:lang w:val="nl-NL"/>
+        </w:rPr>
+        <w:t>achieve</w:t>
+      </w:r>
+      <w:proofErr w:type="spellEnd"/>
+      <w:r>
+        <w:rPr>
+          <w:sz w:val="24"/>
+          <w:lang w:val="nl-NL"/>
+        </w:rPr>
+        <w:t xml:space="preserve"> top-</w:t>
+      </w:r>
+      <w:proofErr w:type="spellStart"/>
+      <w:r>
+        <w:rPr>
+          <w:sz w:val="24"/>
+          <w:lang w:val="nl-NL"/>
+        </w:rPr>
+        <w:t>to</w:t>
+      </w:r>
+      <w:proofErr w:type="spellEnd"/>
+      <w:r>
+        <w:rPr>
+          <w:sz w:val="24"/>
+          <w:lang w:val="nl-NL"/>
+        </w:rPr>
+        <w:t>-</w:t>
+      </w:r>
+      <w:proofErr w:type="spellStart"/>
+      <w:r>
+        <w:rPr>
+          <w:sz w:val="24"/>
+          <w:lang w:val="nl-NL"/>
+        </w:rPr>
+        <w:t>bottom</w:t>
+      </w:r>
+      <w:proofErr w:type="spellEnd"/>
+      <w:r>
+        <w:rPr>
+          <w:sz w:val="24"/>
+          <w:lang w:val="nl-NL"/>
+        </w:rPr>
+        <w:t xml:space="preserve">-line </w:t>
+      </w:r>
+      <w:proofErr w:type="spellStart"/>
+      <w:r>
+        <w:rPr>
+          <w:sz w:val="24"/>
+          <w:lang w:val="nl-NL"/>
+        </w:rPr>
+        <w:t>results</w:t>
+      </w:r>
+      <w:proofErr w:type="spellEnd"/>
+      <w:r>
+        <w:rPr>
+          <w:sz w:val="24"/>
+          <w:lang w:val="nl-NL"/>
+        </w:rPr>
+        <w:t xml:space="preserve">. </w:t>
+      </w:r>
+      <w:proofErr w:type="spellStart"/>
+      <w:r>
+        <w:rPr>
+          <w:sz w:val="24"/>
+          <w:lang w:val="nl-NL"/>
+        </w:rPr>
+        <w:t>Visit</w:t>
+      </w:r>
+      <w:proofErr w:type="spellEnd"/>
+      <w:r>
+        <w:rPr>
+          <w:sz w:val="24"/>
+          <w:lang w:val="nl-NL"/>
+        </w:rPr>
+        <w:t xml:space="preserve"> cgi.com and </w:t>
+      </w:r>
+      <w:proofErr w:type="spellStart"/>
+      <w:r>
+        <w:rPr>
+          <w:sz w:val="24"/>
+          <w:lang w:val="nl-NL"/>
+        </w:rPr>
+        <w:t>experience</w:t>
+      </w:r>
+      <w:proofErr w:type="spellEnd"/>
+      <w:r>
+        <w:rPr>
+          <w:sz w:val="24"/>
+          <w:lang w:val="nl-NL"/>
+        </w:rPr>
+        <w:t xml:space="preserve"> </w:t>
+      </w:r>
+      <w:proofErr w:type="spellStart"/>
+      <w:r>
+        <w:rPr>
+          <w:sz w:val="24"/>
+          <w:lang w:val="nl-NL"/>
+        </w:rPr>
+        <w:t>the</w:t>
+      </w:r>
+      <w:proofErr w:type="spellEnd"/>
+      <w:r>
+        <w:rPr>
+          <w:sz w:val="24"/>
+          <w:lang w:val="nl-NL"/>
+        </w:rPr>
+        <w:t xml:space="preserve"> commitment.  </w:t>
       </w:r>
       <w:r>
         <w:rPr>
@@ -1467,7 +2122,7 @@
                     <pic:cNvPicPr/>
                   </pic:nvPicPr>
                   <pic:blipFill>
-                    <a:blip r:embed="rId19"/>
+                    <a:blip r:embed="rId17"/>
                     <a:stretch>
                       <a:fillRect/>
                     </a:stretch>
@@ -2168,7 +2823,7 @@
         </w:rPr>
         <w:t xml:space="preserve">naar </w:t>
       </w:r>
-      <w:hyperlink r:id="rId20" w:history="1">
+      <w:hyperlink r:id="rId18" w:history="1">
         <w:r>
           <w:rPr>
             <w:rStyle w:val="Hyperlink"/>
@@ -2244,7 +2899,7 @@
                     <pic:cNvPicPr/>
                   </pic:nvPicPr>
                   <pic:blipFill rotWithShape="1">
-                    <a:blip r:embed="rId21"/>
+                    <a:blip r:embed="rId19"/>
                     <a:srcRect l="4243" b="20544"/>
                     <a:stretch/>
                   </pic:blipFill>
@@ -2608,7 +3263,7 @@
                     <pic:cNvPicPr/>
                   </pic:nvPicPr>
                   <pic:blipFill>
-                    <a:blip r:embed="rId19"/>
+                    <a:blip r:embed="rId17"/>
                     <a:stretch>
                       <a:fillRect/>
                     </a:stretch>
@@ -2837,7 +3492,7 @@
                     <pic:cNvPicPr/>
                   </pic:nvPicPr>
                   <pic:blipFill>
-                    <a:blip r:embed="rId22"/>
+                    <a:blip r:embed="rId20"/>
                     <a:stretch>
                       <a:fillRect/>
                     </a:stretch>
@@ -3322,7 +3977,21 @@
         <w:rPr>
           <w:lang w:val="nl-NL"/>
         </w:rPr>
-        <w:t>Programma: Smart CV App version 1.0 Release</w:t>
+        <w:t xml:space="preserve">Programma: Smart CV App </w:t>
+      </w:r>
+      <w:proofErr w:type="spellStart"/>
+      <w:r>
+        <w:rPr>
+          <w:lang w:val="nl-NL"/>
+        </w:rPr>
+        <w:t>version</w:t>
+      </w:r>
+      <w:proofErr w:type="spellEnd"/>
+      <w:r>
+        <w:rPr>
+          <w:lang w:val="nl-NL"/>
+        </w:rPr>
+        <w:t xml:space="preserve"> 1.0 Release</w:t>
       </w:r>
     </w:p>
     <w:p>
@@ -3332,11 +4001,61 @@
           <w:lang w:val="fr-FR"/>
         </w:rPr>
       </w:pPr>
+      <w:proofErr w:type="spellStart"/>
       <w:r>
         <w:rPr>
           <w:lang w:val="fr-FR"/>
         </w:rPr>
-        <w:t>Programmeer taal: Java 8, Java runtime environment 1.8</w:t>
+        <w:t>Programmeer</w:t>
+      </w:r>
+      <w:proofErr w:type="spellEnd"/>
+      <w:r>
+        <w:rPr>
+          <w:lang w:val="fr-FR"/>
+        </w:rPr>
+        <w:t xml:space="preserve"> </w:t>
+      </w:r>
+      <w:proofErr w:type="spellStart"/>
+      <w:r>
+        <w:rPr>
+          <w:lang w:val="fr-FR"/>
+        </w:rPr>
+        <w:t>taal</w:t>
+      </w:r>
+      <w:proofErr w:type="spellEnd"/>
+      <w:r>
+        <w:rPr>
+          <w:lang w:val="fr-FR"/>
+        </w:rPr>
+        <w:t xml:space="preserve">: Java 8, Java </w:t>
+      </w:r>
+      <w:proofErr w:type="spellStart"/>
+      <w:r>
+        <w:rPr>
+          <w:lang w:val="fr-FR"/>
+        </w:rPr>
+        <w:t>runtime</w:t>
+      </w:r>
+      <w:proofErr w:type="spellEnd"/>
+      <w:r>
+        <w:rPr>
+          <w:lang w:val="fr-FR"/>
+        </w:rPr>
+        <w:t xml:space="preserve"> </w:t>
+      </w:r>
+      <w:proofErr w:type="spellStart"/>
+      <w:r>
+        <w:rPr>
+          <w:lang w:val="fr-FR"/>
+        </w:rPr>
+        <w:t>environment</w:t>
+      </w:r>
+      <w:proofErr w:type="spellEnd"/>
+      <w:r>
+        <w:rPr>
+          <w:lang w:val="fr-FR"/>
+        </w:rPr>
+        <w:t xml:space="preserve"> 1.8</w:t>
       </w:r>
     </w:p>
     <w:p>
@@ -3364,7 +4083,21 @@
         <w:rPr>
           <w:lang w:val="nl-NL"/>
         </w:rPr>
-        <w:t>Server: maven.apache 4.0.0.</w:t>
+        <w:t xml:space="preserve">Server: </w:t>
+      </w:r>
+      <w:proofErr w:type="spellStart"/>
+      <w:r>
+        <w:rPr>
+          <w:lang w:val="nl-NL"/>
+        </w:rPr>
+        <w:t>maven.apache</w:t>
+      </w:r>
+      <w:proofErr w:type="spellEnd"/>
+      <w:r>
+        <w:rPr>
+          <w:lang w:val="nl-NL"/>
+        </w:rPr>
+        <w:t xml:space="preserve"> 4.0.0.</w:t>
       </w:r>
     </w:p>
     <w:p>
@@ -3404,7 +4137,21 @@
         <w:rPr>
           <w:lang w:val="nl-NL"/>
         </w:rPr>
-        <w:t>Locatie: localhost, standaard poort 8080, web adres: http://localhost:8080/</w:t>
+        <w:t xml:space="preserve">Locatie: </w:t>
+      </w:r>
+      <w:proofErr w:type="spellStart"/>
+      <w:r>
+        <w:rPr>
+          <w:lang w:val="nl-NL"/>
+        </w:rPr>
+        <w:t>localhost</w:t>
+      </w:r>
+      <w:proofErr w:type="spellEnd"/>
+      <w:r>
+        <w:rPr>
+          <w:lang w:val="nl-NL"/>
+        </w:rPr>
+        <w:t>, standaard poort 8080, web adres: http://localhost:8080/</w:t>
       </w:r>
     </w:p>
     <w:p>
@@ -3588,7 +4335,15 @@
         <w:rPr>
           <w:lang w:val="nl-NL"/>
         </w:rPr>
-        <w:t>programmatuur/klasse indeling</w:t>
+        <w:t>programmatuur/kla</w:t>
+      </w:r>
+      <w:bookmarkStart w:id="29" w:name="_GoBack"/>
+      <w:bookmarkEnd w:id="29"/>
+      <w:r>
+        <w:rPr>
+          <w:lang w:val="nl-NL"/>
+        </w:rPr>
+        <w:t>sse indeling</w:t>
       </w:r>
       <w:bookmarkEnd w:id="28"/>
     </w:p>
@@ -3603,8 +4358,16 @@
         <w:rPr>
           <w:lang w:val="nl-NL"/>
         </w:rPr>
-        <w:t>Pakket: com.tsecourse.smartcvapp</w:t>
-      </w:r>
+        <w:t xml:space="preserve">Pakket: </w:t>
+      </w:r>
+      <w:proofErr w:type="spellStart"/>
+      <w:r>
+        <w:rPr>
+          <w:lang w:val="nl-NL"/>
+        </w:rPr>
+        <w:t>com.tsecourse.smartcvapp</w:t>
+      </w:r>
+      <w:proofErr w:type="spellEnd"/>
     </w:p>
     <w:p>
       <w:pPr>
@@ -3614,12 +4377,28 @@
           <w:lang w:val="nl-NL"/>
         </w:rPr>
       </w:pPr>
-      <w:r>
-        <w:rPr>
-          <w:lang w:val="nl-NL"/>
-        </w:rPr>
-        <w:t>SmartCVApplication: Opstarten Spring Boot omgeving en CVProxyService</w:t>
-      </w:r>
+      <w:proofErr w:type="spellStart"/>
+      <w:r>
+        <w:rPr>
+          <w:lang w:val="nl-NL"/>
+        </w:rPr>
+        <w:t>SmartCVApplication</w:t>
+      </w:r>
+      <w:proofErr w:type="spellEnd"/>
+      <w:r>
+        <w:rPr>
+          <w:lang w:val="nl-NL"/>
+        </w:rPr>
+        <w:t xml:space="preserve">: Opstarten Spring Boot omgeving en </w:t>
+      </w:r>
+      <w:proofErr w:type="spellStart"/>
+      <w:r>
+        <w:rPr>
+          <w:lang w:val="nl-NL"/>
+        </w:rPr>
+        <w:t>CVProxyService</w:t>
+      </w:r>
+      <w:proofErr w:type="spellEnd"/>
     </w:p>
     <w:p>
       <w:pPr>
@@ -3629,11 +4408,19 @@
           <w:lang w:val="nl-NL"/>
         </w:rPr>
       </w:pPr>
-      <w:r>
-        <w:rPr>
-          <w:lang w:val="nl-NL"/>
-        </w:rPr>
-        <w:t>CVState: Variabelen gedefinieerd voor alle Java klassen</w:t>
+      <w:proofErr w:type="spellStart"/>
+      <w:r>
+        <w:rPr>
+          <w:lang w:val="nl-NL"/>
+        </w:rPr>
+        <w:t>CVState</w:t>
+      </w:r>
+      <w:proofErr w:type="spellEnd"/>
+      <w:r>
+        <w:rPr>
+          <w:lang w:val="nl-NL"/>
+        </w:rPr>
+        <w:t>: Variabelen gedefinieerd voor alle Java klassen</w:t>
       </w:r>
     </w:p>
     <w:p>
@@ -3644,11 +4431,19 @@
           <w:lang w:val="nl-NL"/>
         </w:rPr>
       </w:pPr>
-      <w:r>
-        <w:rPr>
-          <w:lang w:val="nl-NL"/>
-        </w:rPr>
-        <w:t>GuiController: Definiëring grafische omgeving gebruiker</w:t>
+      <w:proofErr w:type="spellStart"/>
+      <w:r>
+        <w:rPr>
+          <w:lang w:val="nl-NL"/>
+        </w:rPr>
+        <w:t>GuiController</w:t>
+      </w:r>
+      <w:proofErr w:type="spellEnd"/>
+      <w:r>
+        <w:rPr>
+          <w:lang w:val="nl-NL"/>
+        </w:rPr>
+        <w:t>: Definiëring grafische omgeving gebruiker</w:t>
       </w:r>
     </w:p>
     <w:p>
@@ -3659,11 +4454,19 @@
           <w:lang w:val="nl-NL"/>
         </w:rPr>
       </w:pPr>
-      <w:r>
-        <w:rPr>
-          <w:lang w:val="nl-NL"/>
-        </w:rPr>
-        <w:t>UserReadController: Uitlezen temperatuur instellingen voor gebruikers bedieningsscherm.</w:t>
+      <w:proofErr w:type="spellStart"/>
+      <w:r>
+        <w:rPr>
+          <w:lang w:val="nl-NL"/>
+        </w:rPr>
+        <w:t>UserReadController</w:t>
+      </w:r>
+      <w:proofErr w:type="spellEnd"/>
+      <w:r>
+        <w:rPr>
+          <w:lang w:val="nl-NL"/>
+        </w:rPr>
+        <w:t>: Uitlezen temperatuur instellingen voor gebruikers bedieningsscherm.</w:t>
       </w:r>
     </w:p>
     <w:p>
@@ -3674,11 +4477,19 @@
           <w:lang w:val="nl-NL"/>
         </w:rPr>
       </w:pPr>
-      <w:r>
-        <w:rPr>
-          <w:lang w:val="nl-NL"/>
-        </w:rPr>
-        <w:t xml:space="preserve">UserWriteController: Wegschrijven temperatuur instellingen naar geheugen settemp.txt en </w:t>
+      <w:proofErr w:type="spellStart"/>
+      <w:r>
+        <w:rPr>
+          <w:lang w:val="nl-NL"/>
+        </w:rPr>
+        <w:t>UserWriteController</w:t>
+      </w:r>
+      <w:proofErr w:type="spellEnd"/>
+      <w:r>
+        <w:rPr>
+          <w:lang w:val="nl-NL"/>
+        </w:rPr>
+        <w:t xml:space="preserve">: Wegschrijven temperatuur instellingen naar geheugen settemp.txt en </w:t>
       </w:r>
       <w:r>
         <w:rPr>
@@ -3698,8 +4509,16 @@
         <w:rPr>
           <w:lang w:val="nl-NL"/>
         </w:rPr>
-        <w:t>Pakket: com.tsecourse.smartcvapp.services</w:t>
-      </w:r>
+        <w:t xml:space="preserve">Pakket: </w:t>
+      </w:r>
+      <w:proofErr w:type="spellStart"/>
+      <w:r>
+        <w:rPr>
+          <w:lang w:val="nl-NL"/>
+        </w:rPr>
+        <w:t>com.tsecourse.smartcvapp.services</w:t>
+      </w:r>
+      <w:proofErr w:type="spellEnd"/>
     </w:p>
     <w:p>
       <w:pPr>
@@ -3709,18 +4528,28 @@
           <w:lang w:val="nl-NL"/>
         </w:rPr>
       </w:pPr>
-      <w:r>
-        <w:rPr>
-          <w:lang w:val="nl-NL"/>
-        </w:rPr>
-        <w:t xml:space="preserve">AppMemService: toegangspunt variabelen instellingen </w:t>
-      </w:r>
+      <w:proofErr w:type="spellStart"/>
+      <w:r>
+        <w:rPr>
+          <w:lang w:val="nl-NL"/>
+        </w:rPr>
+        <w:t>AppMemService</w:t>
+      </w:r>
+      <w:proofErr w:type="spellEnd"/>
+      <w:r>
+        <w:rPr>
+          <w:lang w:val="nl-NL"/>
+        </w:rPr>
+        <w:t xml:space="preserve">: toegangspunt variabelen instellingen </w:t>
+      </w:r>
+      <w:proofErr w:type="spellStart"/>
       <w:r>
         <w:rPr>
           <w:lang w:val="nl-NL"/>
         </w:rPr>
         <w:t>AppMemServiceBean</w:t>
       </w:r>
+      <w:proofErr w:type="spellEnd"/>
     </w:p>
     <w:p>
       <w:pPr>
@@ -3730,11 +4559,19 @@
           <w:lang w:val="nl-NL"/>
         </w:rPr>
       </w:pPr>
-      <w:r>
-        <w:rPr>
-          <w:lang w:val="nl-NL"/>
-        </w:rPr>
-        <w:t>AppMemServiceBean: wegschrijven en uitlezen variabelen instellingen</w:t>
+      <w:proofErr w:type="spellStart"/>
+      <w:r>
+        <w:rPr>
+          <w:lang w:val="nl-NL"/>
+        </w:rPr>
+        <w:t>AppMemServiceBean</w:t>
+      </w:r>
+      <w:proofErr w:type="spellEnd"/>
+      <w:r>
+        <w:rPr>
+          <w:lang w:val="nl-NL"/>
+        </w:rPr>
+        <w:t>: wegschrijven en uitlezen variabelen instellingen</w:t>
       </w:r>
     </w:p>
     <w:p>
@@ -3745,18 +4582,28 @@
           <w:lang w:val="nl-NL"/>
         </w:rPr>
       </w:pPr>
-      <w:r>
-        <w:rPr>
-          <w:lang w:val="nl-NL"/>
-        </w:rPr>
-        <w:t xml:space="preserve">CVProxyService: toegangspunt methoden uit </w:t>
-      </w:r>
+      <w:proofErr w:type="spellStart"/>
+      <w:r>
+        <w:rPr>
+          <w:lang w:val="nl-NL"/>
+        </w:rPr>
+        <w:t>CVProxyService</w:t>
+      </w:r>
+      <w:proofErr w:type="spellEnd"/>
+      <w:r>
+        <w:rPr>
+          <w:lang w:val="nl-NL"/>
+        </w:rPr>
+        <w:t xml:space="preserve">: toegangspunt methoden uit </w:t>
+      </w:r>
+      <w:proofErr w:type="spellStart"/>
       <w:r>
         <w:rPr>
           <w:lang w:val="nl-NL"/>
         </w:rPr>
         <w:t>CVProxyServiceBean</w:t>
       </w:r>
+      <w:proofErr w:type="spellEnd"/>
     </w:p>
     <w:p>
       <w:pPr>
@@ -3766,18 +4613,28 @@
           <w:lang w:val="nl-NL"/>
         </w:rPr>
       </w:pPr>
-      <w:r>
-        <w:rPr>
-          <w:lang w:val="nl-NL"/>
-        </w:rPr>
-        <w:t xml:space="preserve">CVProxyServiceBean: </w:t>
-      </w:r>
+      <w:proofErr w:type="spellStart"/>
+      <w:r>
+        <w:rPr>
+          <w:lang w:val="nl-NL"/>
+        </w:rPr>
+        <w:t>CVProxyServiceBean</w:t>
+      </w:r>
+      <w:proofErr w:type="spellEnd"/>
+      <w:r>
+        <w:rPr>
+          <w:lang w:val="nl-NL"/>
+        </w:rPr>
+        <w:t xml:space="preserve">: </w:t>
+      </w:r>
+      <w:proofErr w:type="spellStart"/>
       <w:r>
         <w:rPr>
           <w:lang w:val="nl-NL"/>
         </w:rPr>
         <w:t>SocketConnectorService</w:t>
       </w:r>
+      <w:proofErr w:type="spellEnd"/>
       <w:r>
         <w:rPr>
           <w:lang w:val="nl-NL"/>
@@ -3793,21 +4650,31 @@
           <w:lang w:val="nl-NL"/>
         </w:rPr>
       </w:pPr>
-      <w:r>
-        <w:rPr>
-          <w:lang w:val="nl-NL"/>
-        </w:rPr>
-        <w:t>DispatchService: toegangspunt methoden</w:t>
+      <w:proofErr w:type="spellStart"/>
+      <w:r>
+        <w:rPr>
+          <w:lang w:val="nl-NL"/>
+        </w:rPr>
+        <w:t>DispatchService</w:t>
+      </w:r>
+      <w:proofErr w:type="spellEnd"/>
+      <w:r>
+        <w:rPr>
+          <w:lang w:val="nl-NL"/>
+        </w:rPr>
+        <w:t>: toegangspunt methoden</w:t>
       </w:r>
       <w:r>
         <w:t xml:space="preserve"> </w:t>
       </w:r>
+      <w:proofErr w:type="spellStart"/>
       <w:r>
         <w:rPr>
           <w:lang w:val="nl-NL"/>
         </w:rPr>
         <w:t>DispatchServiceBean</w:t>
       </w:r>
+      <w:proofErr w:type="spellEnd"/>
     </w:p>
     <w:p>
       <w:pPr>
@@ -3817,11 +4684,19 @@
           <w:lang w:val="nl-NL"/>
         </w:rPr>
       </w:pPr>
-      <w:r>
-        <w:rPr>
-          <w:lang w:val="nl-NL"/>
-        </w:rPr>
-        <w:t>DispatchServiceBean: versturen en uitlezen berichten tussen CV ketel en backend Smart CV app</w:t>
+      <w:proofErr w:type="spellStart"/>
+      <w:r>
+        <w:rPr>
+          <w:lang w:val="nl-NL"/>
+        </w:rPr>
+        <w:t>DispatchServiceBean</w:t>
+      </w:r>
+      <w:proofErr w:type="spellEnd"/>
+      <w:r>
+        <w:rPr>
+          <w:lang w:val="nl-NL"/>
+        </w:rPr>
+        <w:t>: versturen en uitlezen berichten tussen CV ketel en backend Smart CV app</w:t>
       </w:r>
     </w:p>
     <w:p>
@@ -3832,21 +4707,31 @@
           <w:lang w:val="nl-NL"/>
         </w:rPr>
       </w:pPr>
-      <w:r>
-        <w:rPr>
-          <w:lang w:val="nl-NL"/>
-        </w:rPr>
-        <w:t>SocketConnectorService: toegangspunt methoden</w:t>
+      <w:proofErr w:type="spellStart"/>
+      <w:r>
+        <w:rPr>
+          <w:lang w:val="nl-NL"/>
+        </w:rPr>
+        <w:t>SocketConnectorService</w:t>
+      </w:r>
+      <w:proofErr w:type="spellEnd"/>
+      <w:r>
+        <w:rPr>
+          <w:lang w:val="nl-NL"/>
+        </w:rPr>
+        <w:t>: toegangspunt methoden</w:t>
       </w:r>
       <w:r>
         <w:t xml:space="preserve"> </w:t>
       </w:r>
+      <w:proofErr w:type="spellStart"/>
       <w:r>
         <w:rPr>
           <w:lang w:val="nl-NL"/>
         </w:rPr>
         <w:t>SocketConnectorServiceBean</w:t>
       </w:r>
+      <w:proofErr w:type="spellEnd"/>
     </w:p>
     <w:p>
       <w:pPr>
@@ -3856,11 +4741,19 @@
           <w:lang w:val="nl-NL"/>
         </w:rPr>
       </w:pPr>
-      <w:r>
-        <w:rPr>
-          <w:lang w:val="nl-NL"/>
-        </w:rPr>
-        <w:t>SocketConnectorServiceBean: TCP/IP verbinding met CV ketel</w:t>
+      <w:proofErr w:type="spellStart"/>
+      <w:r>
+        <w:rPr>
+          <w:lang w:val="nl-NL"/>
+        </w:rPr>
+        <w:t>SocketConnectorServiceBean</w:t>
+      </w:r>
+      <w:proofErr w:type="spellEnd"/>
+      <w:r>
+        <w:rPr>
+          <w:lang w:val="nl-NL"/>
+        </w:rPr>
+        <w:t>: TCP/IP verbinding met CV ketel</w:t>
       </w:r>
     </w:p>
     <w:p>
@@ -3871,21 +4764,31 @@
           <w:lang w:val="nl-NL"/>
         </w:rPr>
       </w:pPr>
-      <w:r>
-        <w:rPr>
-          <w:lang w:val="nl-NL"/>
-        </w:rPr>
-        <w:t>TranslatorService: toegangspunt methoden</w:t>
+      <w:proofErr w:type="spellStart"/>
+      <w:r>
+        <w:rPr>
+          <w:lang w:val="nl-NL"/>
+        </w:rPr>
+        <w:t>TranslatorService</w:t>
+      </w:r>
+      <w:proofErr w:type="spellEnd"/>
+      <w:r>
+        <w:rPr>
+          <w:lang w:val="nl-NL"/>
+        </w:rPr>
+        <w:t>: toegangspunt methoden</w:t>
       </w:r>
       <w:r>
         <w:t xml:space="preserve"> </w:t>
       </w:r>
+      <w:proofErr w:type="spellStart"/>
       <w:r>
         <w:rPr>
           <w:lang w:val="nl-NL"/>
         </w:rPr>
         <w:t>TranslatorServiceBean</w:t>
       </w:r>
+      <w:proofErr w:type="spellEnd"/>
     </w:p>
     <w:p>
       <w:pPr>
@@ -3895,11 +4798,19 @@
           <w:lang w:val="nl-NL"/>
         </w:rPr>
       </w:pPr>
-      <w:r>
-        <w:rPr>
-          <w:lang w:val="nl-NL"/>
-        </w:rPr>
-        <w:t>TranslatorServiceBean: berichten commando voor CV ketel samenstellen, opsplitsen CV status bericht naar status variabelen.</w:t>
+      <w:proofErr w:type="spellStart"/>
+      <w:r>
+        <w:rPr>
+          <w:lang w:val="nl-NL"/>
+        </w:rPr>
+        <w:t>TranslatorServiceBean</w:t>
+      </w:r>
+      <w:proofErr w:type="spellEnd"/>
+      <w:r>
+        <w:rPr>
+          <w:lang w:val="nl-NL"/>
+        </w:rPr>
+        <w:t>: berichten commando voor CV ketel samenstellen, opsplitsen CV status bericht naar status variabelen.</w:t>
       </w:r>
     </w:p>
     <w:p>
@@ -3909,7 +4820,7 @@
           <w:lang w:val="nl-NL"/>
         </w:rPr>
         <w:sectPr>
-          <w:headerReference w:type="first" r:id="rId23"/>
+          <w:headerReference w:type="first" r:id="rId21"/>
           <w:pgSz w:w="11907" w:h="16839" w:code="9"/>
           <w:pgMar w:top="720" w:right="720" w:bottom="720" w:left="1800" w:header="720" w:footer="720" w:gutter="0"/>
           <w:cols w:space="708"/>
@@ -3976,8 +4887,8 @@
       </w:pPr>
     </w:p>
     <w:sectPr>
-      <w:headerReference w:type="first" r:id="rId24"/>
-      <w:footerReference w:type="first" r:id="rId25"/>
+      <w:headerReference w:type="first" r:id="rId22"/>
+      <w:footerReference w:type="first" r:id="rId23"/>
       <w:pgSz w:w="11907" w:h="16839" w:code="9"/>
       <w:pgMar w:top="720" w:right="720" w:bottom="720" w:left="1800" w:header="720" w:footer="720" w:gutter="0"/>
       <w:cols w:space="708"/>
@@ -4016,16 +4927,6 @@
 </file>
 
 <file path=word/footer1.xml><?xml version="1.0" encoding="utf-8"?>
-<w:ftr xmlns:wpc="http://schemas.microsoft.com/office/word/2010/wordprocessingCanvas" xmlns:cx="http://schemas.microsoft.com/office/drawing/2014/chartex" xmlns:cx1="http://schemas.microsoft.com/office/drawing/2015/9/8/chartex" xmlns:mc="http://schemas.openxmlformats.org/markup-compatibility/2006" xmlns:o="urn:schemas-microsoft-com:office:office" xmlns:r="http://schemas.openxmlformats.org/officeDocument/2006/relationships" xmlns:m="http://schemas.openxmlformats.org/officeDocument/2006/math" xmlns:v="urn:schemas-microsoft-com:vml" xmlns:wp14="http://schemas.microsoft.com/office/word/2010/wordprocessingDrawing" xmlns:wp="http://schemas.openxmlformats.org/drawingml/2006/wordprocessingDrawing" xmlns:w10="urn:schemas-microsoft-com:office:word" xmlns:w="http://schemas.openxmlformats.org/wordprocessingml/2006/main" xmlns:w14="http://schemas.microsoft.com/office/word/2010/wordml" xmlns:w15="http://schemas.microsoft.com/office/word/2012/wordml" xmlns:w16se="http://schemas.microsoft.com/office/word/2015/wordml/symex" xmlns:wpg="http://schemas.microsoft.com/office/word/2010/wordprocessingGroup" xmlns:wpi="http://schemas.microsoft.com/office/word/2010/wordprocessingInk" xmlns:wne="http://schemas.microsoft.com/office/word/2006/wordml" xmlns:wps="http://schemas.microsoft.com/office/word/2010/wordprocessingShape" mc:Ignorable="w14 w15 w16se wp14">
-  <w:p>
-    <w:pPr>
-      <w:pStyle w:val="Footer"/>
-    </w:pPr>
-  </w:p>
-</w:ftr>
-</file>
-
-<file path=word/footer2.xml><?xml version="1.0" encoding="utf-8"?>
 <w:ftr xmlns:wpc="http://schemas.microsoft.com/office/word/2010/wordprocessingCanvas" xmlns:cx="http://schemas.microsoft.com/office/drawing/2014/chartex" xmlns:cx1="http://schemas.microsoft.com/office/drawing/2015/9/8/chartex" xmlns:mc="http://schemas.openxmlformats.org/markup-compatibility/2006" xmlns:o="urn:schemas-microsoft-com:office:office" xmlns:r="http://schemas.openxmlformats.org/officeDocument/2006/relationships" xmlns:m="http://schemas.openxmlformats.org/officeDocument/2006/math" xmlns:v="urn:schemas-microsoft-com:vml" xmlns:wp14="http://schemas.microsoft.com/office/word/2010/wordprocessingDrawing" xmlns:wp="http://schemas.openxmlformats.org/drawingml/2006/wordprocessingDrawing" xmlns:w10="urn:schemas-microsoft-com:office:word" xmlns:w="http://schemas.openxmlformats.org/wordprocessingml/2006/main" xmlns:w14="http://schemas.microsoft.com/office/word/2010/wordml" xmlns:w15="http://schemas.microsoft.com/office/word/2012/wordml" xmlns:w16se="http://schemas.microsoft.com/office/word/2015/wordml/symex" xmlns:wpg="http://schemas.microsoft.com/office/word/2010/wordprocessingGroup" xmlns:wpi="http://schemas.microsoft.com/office/word/2010/wordprocessingInk" xmlns:wne="http://schemas.microsoft.com/office/word/2006/wordml" xmlns:wps="http://schemas.microsoft.com/office/word/2010/wordprocessingShape" mc:Ignorable="w14 w15 w16se wp14">
   <w:sdt>
     <w:sdtPr>
@@ -4226,7 +5127,15 @@
                     <w:t>2018-05-09 – Presen</w:t>
                   </w:r>
                   <w:r>
-                    <w:t>ted to SBP Bungalowparken – CGI</w:t>
+                    <w:t xml:space="preserve">ted to SBP </w:t>
+                  </w:r>
+                  <w:proofErr w:type="spellStart"/>
+                  <w:r>
+                    <w:t>Bungalowparken</w:t>
+                  </w:r>
+                  <w:proofErr w:type="spellEnd"/>
+                  <w:r>
+                    <w:t xml:space="preserve"> – CGI</w:t>
                   </w:r>
                 </w:sdtContent>
               </w:sdt>
@@ -4533,7 +5442,7 @@
 </w:ftr>
 </file>
 
-<file path=word/footer3.xml><?xml version="1.0" encoding="utf-8"?>
+<file path=word/footer2.xml><?xml version="1.0" encoding="utf-8"?>
 <w:ftr xmlns:wpc="http://schemas.microsoft.com/office/word/2010/wordprocessingCanvas" xmlns:cx="http://schemas.microsoft.com/office/drawing/2014/chartex" xmlns:cx1="http://schemas.microsoft.com/office/drawing/2015/9/8/chartex" xmlns:mc="http://schemas.openxmlformats.org/markup-compatibility/2006" xmlns:o="urn:schemas-microsoft-com:office:office" xmlns:r="http://schemas.openxmlformats.org/officeDocument/2006/relationships" xmlns:m="http://schemas.openxmlformats.org/officeDocument/2006/math" xmlns:v="urn:schemas-microsoft-com:vml" xmlns:wp14="http://schemas.microsoft.com/office/word/2010/wordprocessingDrawing" xmlns:wp="http://schemas.openxmlformats.org/drawingml/2006/wordprocessingDrawing" xmlns:w10="urn:schemas-microsoft-com:office:word" xmlns:w="http://schemas.openxmlformats.org/wordprocessingml/2006/main" xmlns:w14="http://schemas.microsoft.com/office/word/2010/wordml" xmlns:w15="http://schemas.microsoft.com/office/word/2012/wordml" xmlns:w16se="http://schemas.microsoft.com/office/word/2015/wordml/symex" xmlns:wpg="http://schemas.microsoft.com/office/word/2010/wordprocessingGroup" xmlns:wpi="http://schemas.microsoft.com/office/word/2010/wordprocessingInk" xmlns:wne="http://schemas.microsoft.com/office/word/2006/wordml" xmlns:wps="http://schemas.microsoft.com/office/word/2010/wordprocessingShape" mc:Ignorable="w14 w15 w16se wp14">
   <w:tbl>
     <w:tblPr>
@@ -4790,7 +5699,7 @@
 </w:ftr>
 </file>
 
-<file path=word/footer4.xml><?xml version="1.0" encoding="utf-8"?>
+<file path=word/footer3.xml><?xml version="1.0" encoding="utf-8"?>
 <w:ftr xmlns:wpc="http://schemas.microsoft.com/office/word/2010/wordprocessingCanvas" xmlns:cx="http://schemas.microsoft.com/office/drawing/2014/chartex" xmlns:cx1="http://schemas.microsoft.com/office/drawing/2015/9/8/chartex" xmlns:mc="http://schemas.openxmlformats.org/markup-compatibility/2006" xmlns:o="urn:schemas-microsoft-com:office:office" xmlns:r="http://schemas.openxmlformats.org/officeDocument/2006/relationships" xmlns:m="http://schemas.openxmlformats.org/officeDocument/2006/math" xmlns:v="urn:schemas-microsoft-com:vml" xmlns:wp14="http://schemas.microsoft.com/office/word/2010/wordprocessingDrawing" xmlns:wp="http://schemas.openxmlformats.org/drawingml/2006/wordprocessingDrawing" xmlns:w10="urn:schemas-microsoft-com:office:word" xmlns:w="http://schemas.openxmlformats.org/wordprocessingml/2006/main" xmlns:w14="http://schemas.microsoft.com/office/word/2010/wordml" xmlns:w15="http://schemas.microsoft.com/office/word/2012/wordml" xmlns:w16se="http://schemas.microsoft.com/office/word/2015/wordml/symex" xmlns:wpg="http://schemas.microsoft.com/office/word/2010/wordprocessingGroup" xmlns:wpi="http://schemas.microsoft.com/office/word/2010/wordprocessingInk" xmlns:wne="http://schemas.microsoft.com/office/word/2006/wordml" xmlns:wps="http://schemas.microsoft.com/office/word/2010/wordprocessingShape" mc:Ignorable="w14 w15 w16se wp14">
   <w:tbl>
     <w:tblPr>
@@ -5081,16 +5990,6 @@
 <w:hdr xmlns:wpc="http://schemas.microsoft.com/office/word/2010/wordprocessingCanvas" xmlns:cx="http://schemas.microsoft.com/office/drawing/2014/chartex" xmlns:cx1="http://schemas.microsoft.com/office/drawing/2015/9/8/chartex" xmlns:mc="http://schemas.openxmlformats.org/markup-compatibility/2006" xmlns:o="urn:schemas-microsoft-com:office:office" xmlns:r="http://schemas.openxmlformats.org/officeDocument/2006/relationships" xmlns:m="http://schemas.openxmlformats.org/officeDocument/2006/math" xmlns:v="urn:schemas-microsoft-com:vml" xmlns:wp14="http://schemas.microsoft.com/office/word/2010/wordprocessingDrawing" xmlns:wp="http://schemas.openxmlformats.org/drawingml/2006/wordprocessingDrawing" xmlns:w10="urn:schemas-microsoft-com:office:word" xmlns:w="http://schemas.openxmlformats.org/wordprocessingml/2006/main" xmlns:w14="http://schemas.microsoft.com/office/word/2010/wordml" xmlns:w15="http://schemas.microsoft.com/office/word/2012/wordml" xmlns:w16se="http://schemas.microsoft.com/office/word/2015/wordml/symex" xmlns:wpg="http://schemas.microsoft.com/office/word/2010/wordprocessingGroup" xmlns:wpi="http://schemas.microsoft.com/office/word/2010/wordprocessingInk" xmlns:wne="http://schemas.microsoft.com/office/word/2006/wordml" xmlns:wps="http://schemas.microsoft.com/office/word/2010/wordprocessingShape" mc:Ignorable="w14 w15 w16se wp14">
   <w:p>
     <w:pPr>
-      <w:pStyle w:val="Header"/>
-    </w:pPr>
-  </w:p>
-</w:hdr>
-</file>
-
-<file path=word/header2.xml><?xml version="1.0" encoding="utf-8"?>
-<w:hdr xmlns:wpc="http://schemas.microsoft.com/office/word/2010/wordprocessingCanvas" xmlns:cx="http://schemas.microsoft.com/office/drawing/2014/chartex" xmlns:cx1="http://schemas.microsoft.com/office/drawing/2015/9/8/chartex" xmlns:mc="http://schemas.openxmlformats.org/markup-compatibility/2006" xmlns:o="urn:schemas-microsoft-com:office:office" xmlns:r="http://schemas.openxmlformats.org/officeDocument/2006/relationships" xmlns:m="http://schemas.openxmlformats.org/officeDocument/2006/math" xmlns:v="urn:schemas-microsoft-com:vml" xmlns:wp14="http://schemas.microsoft.com/office/word/2010/wordprocessingDrawing" xmlns:wp="http://schemas.openxmlformats.org/drawingml/2006/wordprocessingDrawing" xmlns:w10="urn:schemas-microsoft-com:office:word" xmlns:w="http://schemas.openxmlformats.org/wordprocessingml/2006/main" xmlns:w14="http://schemas.microsoft.com/office/word/2010/wordml" xmlns:w15="http://schemas.microsoft.com/office/word/2012/wordml" xmlns:w16se="http://schemas.microsoft.com/office/word/2015/wordml/symex" xmlns:wpg="http://schemas.microsoft.com/office/word/2010/wordprocessingGroup" xmlns:wpi="http://schemas.microsoft.com/office/word/2010/wordprocessingInk" xmlns:wne="http://schemas.microsoft.com/office/word/2006/wordml" xmlns:wps="http://schemas.microsoft.com/office/word/2010/wordprocessingShape" mc:Ignorable="w14 w15 w16se wp14">
-  <w:p>
-    <w:pPr>
       <w:pStyle w:val="Footer"/>
       <w:spacing w:line="24" w:lineRule="auto"/>
       <w:rPr>
@@ -5339,11 +6238,19 @@
             </w:sdtPr>
             <w:sdtEndPr/>
             <w:sdtContent>
+              <w:proofErr w:type="spellStart"/>
               <w:r>
                 <w:rPr>
                   <w:lang w:val="de-DE"/>
                 </w:rPr>
-                <w:t>SmartThermo App</w:t>
+                <w:t>SmartThermo</w:t>
+              </w:r>
+              <w:proofErr w:type="spellEnd"/>
+              <w:r>
+                <w:rPr>
+                  <w:lang w:val="de-DE"/>
+                </w:rPr>
+                <w:t xml:space="preserve"> App</w:t>
               </w:r>
             </w:sdtContent>
           </w:sdt>
@@ -5500,7 +6407,7 @@
 </w:hdr>
 </file>
 
-<file path=word/header3.xml><?xml version="1.0" encoding="utf-8"?>
+<file path=word/header2.xml><?xml version="1.0" encoding="utf-8"?>
 <w:hdr xmlns:wpc="http://schemas.microsoft.com/office/word/2010/wordprocessingCanvas" xmlns:cx="http://schemas.microsoft.com/office/drawing/2014/chartex" xmlns:cx1="http://schemas.microsoft.com/office/drawing/2015/9/8/chartex" xmlns:mc="http://schemas.openxmlformats.org/markup-compatibility/2006" xmlns:o="urn:schemas-microsoft-com:office:office" xmlns:r="http://schemas.openxmlformats.org/officeDocument/2006/relationships" xmlns:m="http://schemas.openxmlformats.org/officeDocument/2006/math" xmlns:v="urn:schemas-microsoft-com:vml" xmlns:wp14="http://schemas.microsoft.com/office/word/2010/wordprocessingDrawing" xmlns:wp="http://schemas.openxmlformats.org/drawingml/2006/wordprocessingDrawing" xmlns:w10="urn:schemas-microsoft-com:office:word" xmlns:w="http://schemas.openxmlformats.org/wordprocessingml/2006/main" xmlns:w14="http://schemas.microsoft.com/office/word/2010/wordml" xmlns:w15="http://schemas.microsoft.com/office/word/2012/wordml" xmlns:w16se="http://schemas.microsoft.com/office/word/2015/wordml/symex" xmlns:wpg="http://schemas.microsoft.com/office/word/2010/wordprocessingGroup" xmlns:wpi="http://schemas.microsoft.com/office/word/2010/wordprocessingInk" xmlns:wne="http://schemas.microsoft.com/office/word/2006/wordml" xmlns:wps="http://schemas.microsoft.com/office/word/2010/wordprocessingShape" mc:Ignorable="w14 w15 w16se wp14">
   <w:p>
     <w:pPr>
@@ -5657,7 +6564,7 @@
 </w:hdr>
 </file>
 
-<file path=word/header4.xml><?xml version="1.0" encoding="utf-8"?>
+<file path=word/header3.xml><?xml version="1.0" encoding="utf-8"?>
 <w:hdr xmlns:wpc="http://schemas.microsoft.com/office/word/2010/wordprocessingCanvas" xmlns:cx="http://schemas.microsoft.com/office/drawing/2014/chartex" xmlns:cx1="http://schemas.microsoft.com/office/drawing/2015/9/8/chartex" xmlns:mc="http://schemas.openxmlformats.org/markup-compatibility/2006" xmlns:o="urn:schemas-microsoft-com:office:office" xmlns:r="http://schemas.openxmlformats.org/officeDocument/2006/relationships" xmlns:m="http://schemas.openxmlformats.org/officeDocument/2006/math" xmlns:v="urn:schemas-microsoft-com:vml" xmlns:wp14="http://schemas.microsoft.com/office/word/2010/wordprocessingDrawing" xmlns:wp="http://schemas.openxmlformats.org/drawingml/2006/wordprocessingDrawing" xmlns:w10="urn:schemas-microsoft-com:office:word" xmlns:w="http://schemas.openxmlformats.org/wordprocessingml/2006/main" xmlns:w14="http://schemas.microsoft.com/office/word/2010/wordml" xmlns:w15="http://schemas.microsoft.com/office/word/2012/wordml" xmlns:w16se="http://schemas.microsoft.com/office/word/2015/wordml/symex" xmlns:wpg="http://schemas.microsoft.com/office/word/2010/wordprocessingGroup" xmlns:wpi="http://schemas.microsoft.com/office/word/2010/wordprocessingInk" xmlns:wne="http://schemas.microsoft.com/office/word/2006/wordml" xmlns:wps="http://schemas.microsoft.com/office/word/2010/wordprocessingShape" mc:Ignorable="w14 w15 w16se wp14">
   <w:p>
     <w:pPr>
@@ -5903,11 +6810,19 @@
             </w:sdtPr>
             <w:sdtEndPr/>
             <w:sdtContent>
+              <w:proofErr w:type="spellStart"/>
               <w:r>
                 <w:rPr>
                   <w:lang w:val="de-DE"/>
                 </w:rPr>
-                <w:t>SmartThermo App</w:t>
+                <w:t>SmartThermo</w:t>
+              </w:r>
+              <w:proofErr w:type="spellEnd"/>
+              <w:r>
+                <w:rPr>
+                  <w:lang w:val="de-DE"/>
+                </w:rPr>
+                <w:t xml:space="preserve"> App</w:t>
               </w:r>
             </w:sdtContent>
           </w:sdt>
@@ -6104,13 +7019,12 @@
 </w:hdr>
 </file>
 
-<file path=word/header5.xml><?xml version="1.0" encoding="utf-8"?>
+<file path=word/header4.xml><?xml version="1.0" encoding="utf-8"?>
 <w:hdr xmlns:wpc="http://schemas.microsoft.com/office/word/2010/wordprocessingCanvas" xmlns:cx="http://schemas.microsoft.com/office/drawing/2014/chartex" xmlns:cx1="http://schemas.microsoft.com/office/drawing/2015/9/8/chartex" xmlns:mc="http://schemas.openxmlformats.org/markup-compatibility/2006" xmlns:o="urn:schemas-microsoft-com:office:office" xmlns:r="http://schemas.openxmlformats.org/officeDocument/2006/relationships" xmlns:m="http://schemas.openxmlformats.org/officeDocument/2006/math" xmlns:v="urn:schemas-microsoft-com:vml" xmlns:wp14="http://schemas.microsoft.com/office/word/2010/wordprocessingDrawing" xmlns:wp="http://schemas.openxmlformats.org/drawingml/2006/wordprocessingDrawing" xmlns:w10="urn:schemas-microsoft-com:office:word" xmlns:w="http://schemas.openxmlformats.org/wordprocessingml/2006/main" xmlns:w14="http://schemas.microsoft.com/office/word/2010/wordml" xmlns:w15="http://schemas.microsoft.com/office/word/2012/wordml" xmlns:w16se="http://schemas.microsoft.com/office/word/2015/wordml/symex" xmlns:wpg="http://schemas.microsoft.com/office/word/2010/wordprocessingGroup" xmlns:wpi="http://schemas.microsoft.com/office/word/2010/wordprocessingInk" xmlns:wne="http://schemas.microsoft.com/office/word/2006/wordml" xmlns:wps="http://schemas.microsoft.com/office/word/2010/wordprocessingShape" mc:Ignorable="w14 w15 w16se wp14">
   <w:p>
     <w:pPr>
       <w:pStyle w:val="BodyText"/>
     </w:pPr>
-    <w:bookmarkStart w:id="29" w:name="_GoBack"/>
     <w:r>
       <w:rPr>
         <w:noProof/>
@@ -6160,7 +7074,6 @@
         </wp:anchor>
       </w:drawing>
     </w:r>
-    <w:bookmarkEnd w:id="29"/>
     <w:r>
       <w:rPr>
         <w:noProof/>
@@ -10307,7 +11220,6 @@
     <w:rsid w:val="00112EFE"/>
     <w:rsid w:val="00153AD3"/>
     <w:rsid w:val="00171A6E"/>
-    <w:rsid w:val="002D1742"/>
     <w:rsid w:val="00375B25"/>
     <w:rsid w:val="004C1CE9"/>
     <w:rsid w:val="005070C0"/>
@@ -10316,6 +11228,7 @@
     <w:rsid w:val="005C34E3"/>
     <w:rsid w:val="007B65BD"/>
     <w:rsid w:val="00856427"/>
+    <w:rsid w:val="00951974"/>
     <w:rsid w:val="009847BB"/>
     <w:rsid w:val="009922A0"/>
     <w:rsid w:val="00A54657"/>
@@ -12048,7 +12961,7 @@
 </file>
 
 <file path=customXml/itemProps6.xml><?xml version="1.0" encoding="utf-8"?>
-<ds:datastoreItem xmlns:ds="http://schemas.openxmlformats.org/officeDocument/2006/customXml" ds:itemID="{B74E8DA3-28C3-4093-BDF0-D0B8A247591F}">
+<ds:datastoreItem xmlns:ds="http://schemas.openxmlformats.org/officeDocument/2006/customXml" ds:itemID="{35B44F25-C4A6-4272-821D-A746422AEF64}">
   <ds:schemaRefs>
     <ds:schemaRef ds:uri="http://schemas.openxmlformats.org/officeDocument/2006/bibliography"/>
   </ds:schemaRefs>

</xml_diff>